<commit_message>
Documentation STYLE ONLY changes
</commit_message>
<xml_diff>
--- a/Website/DOCUMENTATION (Russian, DOCX, VSDX)/1. Вступление.docx
+++ b/Website/DOCUMENTATION (Russian, DOCX, VSDX)/1. Вступление.docx
@@ -10,6 +10,15 @@
           <w:szCs w:val="28"/>
         </w:rPr>
       </w:pPr>
+      <w:r>
+        <w:rPr>
+          <w:rFonts w:ascii="Times New Roman" w:hAnsi="Times New Roman" w:cs="Times New Roman"/>
+          <w:sz w:val="28"/>
+          <w:szCs w:val="28"/>
+          <w:lang w:val="en-US"/>
+        </w:rPr>
+        <w:t xml:space="preserve">1. </w:t>
+      </w:r>
       <w:r>
         <w:rPr>
           <w:rFonts w:ascii="Times New Roman" w:hAnsi="Times New Roman" w:cs="Times New Roman"/>
@@ -677,6 +686,17 @@
     <w:semiHidden/>
     <w:unhideWhenUsed/>
   </w:style>
+  <w:style w:type="paragraph" w:styleId="ListParagraph">
+    <w:name w:val="List Paragraph"/>
+    <w:basedOn w:val="Normal"/>
+    <w:uiPriority w:val="34"/>
+    <w:qFormat/>
+    <w:rsid w:val="00474FE6"/>
+    <w:pPr>
+      <w:ind w:left="720"/>
+      <w:contextualSpacing/>
+    </w:pPr>
+  </w:style>
 </w:styles>
 </file>
 

</xml_diff>